<commit_message>
made changes to the word document
</commit_message>
<xml_diff>
--- a/MULTI PARADIGMS OF PROGRAMMING LANGUAGE.docx
+++ b/MULTI PARADIGMS OF PROGRAMMING LANGUAGE.docx
@@ -23,6 +23,8 @@
           <w:u w:val="single"/>
         </w:rPr>
       </w:pPr>
+      <w:bookmarkStart w:id="0" w:name="_GoBack"/>
+      <w:bookmarkEnd w:id="0"/>
       <w:r>
         <w:rPr>
           <w:rFonts w:cstheme="minorHAnsi"/>
@@ -31,7 +33,7 @@
           <w:szCs w:val="24"/>
           <w:u w:val="single"/>
         </w:rPr>
-        <w:t>MULTI PARADIGMS OF PROGRAMMING LANGUAGE; Python Programming Language.</w:t>
+        <w:t>OF PROGRAMMING LANGUAGE; Python Programming Language.</w:t>
       </w:r>
     </w:p>
     <w:p>
@@ -111,8 +113,6 @@
         </w:rPr>
         <w:t xml:space="preserve"> be</w:t>
       </w:r>
-      <w:bookmarkStart w:id="0" w:name="_GoBack"/>
-      <w:bookmarkEnd w:id="0"/>
       <w:r>
         <w:rPr>
           <w:rFonts w:cstheme="minorHAnsi"/>

</xml_diff>

<commit_message>
FIRST ASSGINMENT ON PYTHON FUNDAMENTAL
</commit_message>
<xml_diff>
--- a/MULTI PARADIGMS OF PROGRAMMING LANGUAGE.docx
+++ b/MULTI PARADIGMS OF PROGRAMMING LANGUAGE.docx
@@ -23,6 +23,16 @@
           <w:u w:val="single"/>
         </w:rPr>
       </w:pPr>
+      <w:r>
+        <w:rPr>
+          <w:rFonts w:cstheme="minorHAnsi"/>
+          <w:b/>
+          <w:sz w:val="24"/>
+          <w:szCs w:val="24"/>
+          <w:u w:val="single"/>
+        </w:rPr>
+        <w:t xml:space="preserve">MULTI PARADIGM </w:t>
+      </w:r>
       <w:bookmarkStart w:id="0" w:name="_GoBack"/>
       <w:bookmarkEnd w:id="0"/>
       <w:r>

</xml_diff>